<commit_message>
Total time: 04:17:51 added choice and insult list and function Hopefully finished opt_one (prolly not) Added an apollo function for the first planet (mostly finished but no actions)
</commit_message>
<xml_diff>
--- a/Planet Jumper/Planet Jumper.docx
+++ b/Planet Jumper/Planet Jumper.docx
@@ -8,7 +8,25 @@
           <w:i/>
           <w:iCs/>
         </w:rPr>
-        <w:t>Planet Jumper:Mercy of Dice</w:t>
+        <w:t xml:space="preserve">Planet </w:t>
+      </w:r>
+      <w:proofErr w:type="spellStart"/>
+      <w:proofErr w:type="gramStart"/>
+      <w:r>
+        <w:rPr>
+          <w:i/>
+          <w:iCs/>
+        </w:rPr>
+        <w:t>Jumper:Mercy</w:t>
+      </w:r>
+      <w:proofErr w:type="spellEnd"/>
+      <w:proofErr w:type="gramEnd"/>
+      <w:r>
+        <w:rPr>
+          <w:i/>
+          <w:iCs/>
+        </w:rPr>
+        <w:t xml:space="preserve"> of Dice</w:t>
       </w:r>
       <w:r>
         <w:t xml:space="preserve"> gameplan</w:t>
@@ -25,13 +43,45 @@
         <w:t xml:space="preserve"> planets</w:t>
       </w:r>
       <w:r>
-        <w:t xml:space="preserve"> (Apollo, Delta,and Groverland)</w:t>
-      </w:r>
-      <w:r>
-        <w:t xml:space="preserve"> and fight the aliens there to win items and their planet. In the end you fight Zlorg – Emperor of the Galaxy Andromeda (where the planets are located) </w:t>
-      </w:r>
-      <w:r>
-        <w:t>D20 is the main game mechanic for winning battles. At the end if you win the is a leaderboard and score (based on health in the end</w:t>
+        <w:t xml:space="preserve"> (Apollo, </w:t>
+      </w:r>
+      <w:proofErr w:type="spellStart"/>
+      <w:proofErr w:type="gramStart"/>
+      <w:r>
+        <w:t>Delta,and</w:t>
+      </w:r>
+      <w:proofErr w:type="spellEnd"/>
+      <w:proofErr w:type="gramEnd"/>
+      <w:r>
+        <w:t xml:space="preserve"> </w:t>
+      </w:r>
+      <w:proofErr w:type="spellStart"/>
+      <w:r>
+        <w:t>Groverland</w:t>
+      </w:r>
+      <w:proofErr w:type="spellEnd"/>
+      <w:r>
+        <w:t>)</w:t>
+      </w:r>
+      <w:r>
+        <w:t xml:space="preserve"> and fight the aliens there to win items and their planet. In the end you fight </w:t>
+      </w:r>
+      <w:proofErr w:type="spellStart"/>
+      <w:r>
+        <w:t>Zlorg</w:t>
+      </w:r>
+      <w:proofErr w:type="spellEnd"/>
+      <w:r>
+        <w:t xml:space="preserve"> – Emperor of the Galaxy Andromeda (where the planets are located) </w:t>
+      </w:r>
+      <w:r>
+        <w:t>D</w:t>
+      </w:r>
+      <w:r>
+        <w:t>6</w:t>
+      </w:r>
+      <w:r>
+        <w:t xml:space="preserve"> is the main game mechanic for winning battles. At the end if you win the is a leaderboard and score (based on health in the end</w:t>
       </w:r>
       <w:r>
         <w:t xml:space="preserve">, and the value of leftover items) </w:t>
@@ -58,6 +108,7 @@
       <w:r>
         <w:br/>
       </w:r>
+      <w:proofErr w:type="spellStart"/>
       <w:r>
         <w:rPr>
           <w:b/>
@@ -65,6 +116,7 @@
         </w:rPr>
         <w:t>Groverland</w:t>
       </w:r>
+      <w:proofErr w:type="spellEnd"/>
       <w:r>
         <w:t xml:space="preserve"> </w:t>
       </w:r>
@@ -496,7 +548,15 @@
     </w:tbl>
     <w:p>
       <w:r>
-        <w:t>Items: each level after winning gives you an item. The planet apollo gives you a bow with two arrows. Groverland will give you a pen that turns into a sword after uncapping (only usable on the boss) and on delta you get the laser gun</w:t>
+        <w:t xml:space="preserve">Items: each level after winning gives you an item. The planet apollo gives you a bow with two arrows. </w:t>
+      </w:r>
+      <w:proofErr w:type="spellStart"/>
+      <w:r>
+        <w:t>Groverland</w:t>
+      </w:r>
+      <w:proofErr w:type="spellEnd"/>
+      <w:r>
+        <w:t xml:space="preserve"> will give you a pen that turns into a sword after uncapping (only usable on the boss) and on delta you get the laser gun</w:t>
       </w:r>
     </w:p>
     <w:p>
@@ -577,14 +637,518 @@
     </w:p>
     <w:p>
       <w:r>
-        <w:t>At the start of the game player get 3x 30hp heal potions usable whenever.</w:t>
+        <w:t xml:space="preserve">At the start of the game </w:t>
+      </w:r>
+      <w:proofErr w:type="gramStart"/>
+      <w:r>
+        <w:t>player</w:t>
+      </w:r>
+      <w:proofErr w:type="gramEnd"/>
+      <w:r>
+        <w:t xml:space="preserve"> get 3x 30hp heal potions </w:t>
+      </w:r>
+      <w:proofErr w:type="gramStart"/>
+      <w:r>
+        <w:t>usable whenever</w:t>
+      </w:r>
+      <w:proofErr w:type="gramEnd"/>
+      <w:r>
+        <w:t>.</w:t>
       </w:r>
     </w:p>
     <w:p>
       <w:r>
-        <w:t>Goal of the game is to beat the boss and take over the galaxy becoming the new Emperor. The boss is always the top player on the leaderboard unless its empty</w:t>
+        <w:t xml:space="preserve">Goal of the game is to beat the boss and take over the galaxy becoming the new Emperor. The boss is always the top player on the leaderboard unless </w:t>
+      </w:r>
+      <w:proofErr w:type="gramStart"/>
+      <w:r>
+        <w:t>its</w:t>
+      </w:r>
+      <w:proofErr w:type="gramEnd"/>
+      <w:r>
+        <w:t xml:space="preserve"> empty</w:t>
       </w:r>
     </w:p>
+    <w:p/>
+    <w:p>
+      <w:pPr>
+        <w:spacing w:after="0"/>
+      </w:pPr>
+    </w:p>
+    <w:p>
+      <w:pPr>
+        <w:spacing w:after="0"/>
+      </w:pPr>
+    </w:p>
+    <w:p>
+      <w:pPr>
+        <w:spacing w:after="0"/>
+      </w:pPr>
+    </w:p>
+    <w:p>
+      <w:pPr>
+        <w:spacing w:after="0"/>
+      </w:pPr>
+    </w:p>
+    <w:p>
+      <w:pPr>
+        <w:spacing w:after="0"/>
+      </w:pPr>
+    </w:p>
+    <w:p>
+      <w:pPr>
+        <w:spacing w:after="0"/>
+      </w:pPr>
+    </w:p>
+    <w:p>
+      <w:pPr>
+        <w:spacing w:after="0"/>
+      </w:pPr>
+    </w:p>
+    <w:p>
+      <w:pPr>
+        <w:spacing w:after="0"/>
+      </w:pPr>
+    </w:p>
+    <w:p>
+      <w:pPr>
+        <w:spacing w:after="0"/>
+      </w:pPr>
+      <w:r>
+        <w:lastRenderedPageBreak/>
+        <w:t xml:space="preserve"> </w:t>
+      </w:r>
+      <w:r>
+        <w:rPr>
+          <w:b/>
+          <w:bCs/>
+        </w:rPr>
+        <w:t>Write the story for Planet Apollo</w:t>
+      </w:r>
+    </w:p>
+    <w:p>
+      <w:pPr>
+        <w:numPr>
+          <w:ilvl w:val="0"/>
+          <w:numId w:val="8"/>
+        </w:numPr>
+        <w:spacing w:after="0"/>
+      </w:pPr>
+      <w:r>
+        <w:t>Describe the planet and enemies (archers).</w:t>
+      </w:r>
+    </w:p>
+    <w:p>
+      <w:pPr>
+        <w:numPr>
+          <w:ilvl w:val="0"/>
+          <w:numId w:val="8"/>
+        </w:numPr>
+        <w:spacing w:after="0"/>
+      </w:pPr>
+      <w:r>
+        <w:t xml:space="preserve">Decide </w:t>
+      </w:r>
+      <w:r>
+        <w:rPr>
+          <w:b/>
+          <w:bCs/>
+        </w:rPr>
+        <w:t>choices the player can make</w:t>
+      </w:r>
+      <w:r>
+        <w:t xml:space="preserve"> (attack, use </w:t>
+      </w:r>
+      <w:proofErr w:type="gramStart"/>
+      <w:r>
+        <w:t>item</w:t>
+      </w:r>
+      <w:proofErr w:type="gramEnd"/>
+      <w:r>
+        <w:t>, heal).</w:t>
+      </w:r>
+    </w:p>
+    <w:p>
+      <w:pPr>
+        <w:numPr>
+          <w:ilvl w:val="0"/>
+          <w:numId w:val="8"/>
+        </w:numPr>
+        <w:spacing w:after="0"/>
+      </w:pPr>
+      <w:r>
+        <w:t xml:space="preserve">Decide </w:t>
+      </w:r>
+      <w:r>
+        <w:rPr>
+          <w:b/>
+          <w:bCs/>
+        </w:rPr>
+        <w:t>damage rules</w:t>
+      </w:r>
+      <w:r>
+        <w:t xml:space="preserve"> with your dice table.</w:t>
+      </w:r>
+    </w:p>
+    <w:p>
+      <w:pPr>
+        <w:numPr>
+          <w:ilvl w:val="0"/>
+          <w:numId w:val="8"/>
+        </w:numPr>
+        <w:spacing w:after="0"/>
+      </w:pPr>
+      <w:r>
+        <w:t xml:space="preserve">Decide </w:t>
+      </w:r>
+      <w:r>
+        <w:rPr>
+          <w:b/>
+          <w:bCs/>
+        </w:rPr>
+        <w:t>reward</w:t>
+      </w:r>
+      <w:r>
+        <w:t xml:space="preserve"> (Bow with 2 arrows).</w:t>
+      </w:r>
+    </w:p>
+    <w:p>
+      <w:pPr>
+        <w:spacing w:after="0"/>
+      </w:pPr>
+      <w:r>
+        <w:rPr>
+          <w:b/>
+          <w:bCs/>
+        </w:rPr>
+        <w:t>Code the Planet Apollo loop</w:t>
+      </w:r>
+    </w:p>
+    <w:p>
+      <w:pPr>
+        <w:numPr>
+          <w:ilvl w:val="0"/>
+          <w:numId w:val="9"/>
+        </w:numPr>
+        <w:spacing w:after="0"/>
+      </w:pPr>
+      <w:r>
+        <w:t xml:space="preserve">Function </w:t>
+      </w:r>
+      <w:proofErr w:type="spellStart"/>
+      <w:r>
+        <w:t>planet_</w:t>
+      </w:r>
+      <w:proofErr w:type="gramStart"/>
+      <w:r>
+        <w:t>apollo</w:t>
+      </w:r>
+      <w:proofErr w:type="spellEnd"/>
+      <w:r>
+        <w:t>(</w:t>
+      </w:r>
+      <w:proofErr w:type="gramEnd"/>
+      <w:r>
+        <w:t>).</w:t>
+      </w:r>
+    </w:p>
+    <w:p>
+      <w:pPr>
+        <w:numPr>
+          <w:ilvl w:val="0"/>
+          <w:numId w:val="9"/>
+        </w:numPr>
+        <w:spacing w:after="0"/>
+      </w:pPr>
+      <w:r>
+        <w:t>Loop until either planet HP or player HP = 0.</w:t>
+      </w:r>
+    </w:p>
+    <w:p>
+      <w:pPr>
+        <w:numPr>
+          <w:ilvl w:val="0"/>
+          <w:numId w:val="9"/>
+        </w:numPr>
+        <w:spacing w:after="0"/>
+      </w:pPr>
+      <w:r>
+        <w:t>Implement dice rolls affecting HP.</w:t>
+      </w:r>
+    </w:p>
+    <w:p>
+      <w:pPr>
+        <w:numPr>
+          <w:ilvl w:val="0"/>
+          <w:numId w:val="9"/>
+        </w:numPr>
+        <w:spacing w:after="0"/>
+      </w:pPr>
+      <w:r>
+        <w:t>Add item reward to inventory after victory.</w:t>
+      </w:r>
+    </w:p>
+    <w:p>
+      <w:pPr>
+        <w:numPr>
+          <w:ilvl w:val="0"/>
+          <w:numId w:val="9"/>
+        </w:numPr>
+        <w:spacing w:after="0"/>
+      </w:pPr>
+      <w:r>
+        <w:t>Information: HP, Choices</w:t>
+      </w:r>
+    </w:p>
+    <w:p/>
+    <w:p>
+      <w:r>
+        <w:t xml:space="preserve">You venture into the spaceship and </w:t>
+      </w:r>
+      <w:r>
+        <w:t>fasten your seatbelt.</w:t>
+      </w:r>
+    </w:p>
+    <w:p>
+      <w:r>
+        <w:t>Are you ready to take off, (name)?</w:t>
+      </w:r>
+    </w:p>
+    <w:p>
+      <w:r>
+        <w:t xml:space="preserve">The ship </w:t>
+      </w:r>
+      <w:proofErr w:type="gramStart"/>
+      <w:r>
+        <w:t>enters into</w:t>
+      </w:r>
+      <w:proofErr w:type="gramEnd"/>
+      <w:r>
+        <w:t xml:space="preserve"> warp drive, distorting the space around to travel faster than the speed of light.</w:t>
+      </w:r>
+      <w:r>
+        <w:br/>
+        <w:t xml:space="preserve">A </w:t>
+      </w:r>
+      <w:proofErr w:type="gramStart"/>
+      <w:r>
+        <w:t>couple</w:t>
+      </w:r>
+      <w:proofErr w:type="gramEnd"/>
+      <w:r>
+        <w:t xml:space="preserve"> hours pass </w:t>
+      </w:r>
+      <w:proofErr w:type="gramStart"/>
+      <w:r>
+        <w:t>by</w:t>
+      </w:r>
+      <w:proofErr w:type="gramEnd"/>
+      <w:r>
+        <w:t xml:space="preserve"> and you see a small planet, green and full of oceans like the earth.</w:t>
+      </w:r>
+    </w:p>
+    <w:p>
+      <w:pPr>
+        <w:spacing w:after="0"/>
+      </w:pPr>
+      <w:r>
+        <w:t xml:space="preserve">You have arrived </w:t>
+      </w:r>
+      <w:proofErr w:type="gramStart"/>
+      <w:r>
+        <w:t>to</w:t>
+      </w:r>
+      <w:proofErr w:type="gramEnd"/>
+      <w:r>
+        <w:t xml:space="preserve"> your first destination, Planet Apollo.  The planet of archers, colonized 1000 years ago by</w:t>
+      </w:r>
+      <w:r>
+        <w:t xml:space="preserve"> a</w:t>
+      </w:r>
+      <w:r>
+        <w:t xml:space="preserve"> past human civilization</w:t>
+      </w:r>
+      <w:r>
+        <w:t xml:space="preserve">, currently lead by Katniss Everdeen. This planet has the most masterfully crafted bows in the </w:t>
+      </w:r>
+      <w:proofErr w:type="gramStart"/>
+      <w:r>
+        <w:t>universe</w:t>
+      </w:r>
+      <w:proofErr w:type="gramEnd"/>
+      <w:r>
+        <w:t xml:space="preserve"> which is why you </w:t>
+      </w:r>
+      <w:r>
+        <w:t>are</w:t>
+      </w:r>
+      <w:r>
+        <w:t xml:space="preserve"> here, to get one</w:t>
+      </w:r>
+      <w:r>
+        <w:t xml:space="preserve"> for your fight against the </w:t>
+      </w:r>
+      <w:proofErr w:type="gramStart"/>
+      <w:r>
+        <w:t>Emperor</w:t>
+      </w:r>
+      <w:proofErr w:type="gramEnd"/>
+      <w:r>
+        <w:t>.</w:t>
+      </w:r>
+      <w:r>
+        <w:br/>
+        <w:t>You land on the planet and</w:t>
+      </w:r>
+      <w:r>
+        <w:t xml:space="preserve"> look around. You see beautiful green fields full of flowers and lush forests in the distance. You walk into the </w:t>
+      </w:r>
+      <w:proofErr w:type="gramStart"/>
+      <w:r>
+        <w:t>capitol,</w:t>
+      </w:r>
+      <w:proofErr w:type="gramEnd"/>
+      <w:r>
+        <w:t xml:space="preserve"> everyone has brightly colored hair and stares at you as you walk to the city center. You</w:t>
+      </w:r>
+      <w:r>
+        <w:t xml:space="preserve"> find the leader, Katniss Everdeen outside. You announce your intention to obtain a </w:t>
+      </w:r>
+      <w:proofErr w:type="gramStart"/>
+      <w:r>
+        <w:t>bow</w:t>
+      </w:r>
+      <w:proofErr w:type="gramEnd"/>
+      <w:r>
+        <w:t xml:space="preserve"> but she says that she doesn’t give them to </w:t>
+      </w:r>
+      <w:r>
+        <w:t>weak bitches</w:t>
+      </w:r>
+      <w:r>
+        <w:t xml:space="preserve">. You will need to fight. </w:t>
+      </w:r>
+      <w:r>
+        <w:br/>
+      </w:r>
+      <w:r>
+        <w:t>You take out your magic die and roll it on the floor.</w:t>
+      </w:r>
+      <w:r>
+        <w:t xml:space="preserve"> The crowd holds their breath.</w:t>
+      </w:r>
+      <w:r>
+        <w:t xml:space="preserve"> </w:t>
+      </w:r>
+      <w:r>
+        <w:t>You roll the number:</w:t>
+      </w:r>
+    </w:p>
+    <w:p>
+      <w:pPr>
+        <w:spacing w:after="0"/>
+      </w:pPr>
+      <w:r>
+        <w:br/>
+      </w:r>
+      <w:r>
+        <w:t>You attack with your magic die; bow; pen sword; laser gun</w:t>
+      </w:r>
+    </w:p>
+    <w:p>
+      <w:pPr>
+        <w:spacing w:after="0"/>
+      </w:pPr>
+      <w:r>
+        <w:t>You use your (item)</w:t>
+      </w:r>
+    </w:p>
+    <w:p>
+      <w:pPr>
+        <w:spacing w:after="0"/>
+      </w:pPr>
+      <w:r>
+        <w:t xml:space="preserve">You use one of </w:t>
+      </w:r>
+      <w:proofErr w:type="gramStart"/>
+      <w:r>
+        <w:t>your</w:t>
+      </w:r>
+      <w:proofErr w:type="gramEnd"/>
+      <w:r>
+        <w:t xml:space="preserve"> heals</w:t>
+      </w:r>
+    </w:p>
+    <w:p/>
+    <w:p>
+      <w:r>
+        <w:t xml:space="preserve">You </w:t>
+      </w:r>
+      <w:proofErr w:type="gramStart"/>
+      <w:r>
+        <w:t>collapse,</w:t>
+      </w:r>
+      <w:proofErr w:type="gramEnd"/>
+      <w:r>
+        <w:t xml:space="preserve"> Katniss laughs at you.</w:t>
+      </w:r>
+      <w:r>
+        <w:br/>
+        <w:t>GAME OVER</w:t>
+      </w:r>
+      <w:r>
+        <w:t xml:space="preserve"> (insult)</w:t>
+      </w:r>
+      <w:r>
+        <w:br/>
+      </w:r>
+      <w:r>
+        <w:t>"Katniss shoots an arrow! You take {</w:t>
+      </w:r>
+      <w:proofErr w:type="spellStart"/>
+      <w:r>
+        <w:t>enemy_dmg</w:t>
+      </w:r>
+      <w:proofErr w:type="spellEnd"/>
+      <w:r>
+        <w:t>} damage."</w:t>
+      </w:r>
+      <w:r>
+        <w:br/>
+      </w:r>
+      <w:r>
+        <w:t>Katniss falls to her knees. 'You’ve earned this,' she says.</w:t>
+      </w:r>
+      <w:r>
+        <w:t xml:space="preserve"> </w:t>
+      </w:r>
+      <w:r>
+        <w:t>You receive a **Bow** with 2 arrows!</w:t>
+      </w:r>
+    </w:p>
+    <w:p/>
+    <w:p>
+      <w:r>
+        <w:t>idiot, loser, bitch, punk, dingus, dipshit, wimp, seaweed brain</w:t>
+      </w:r>
+      <w:r>
+        <w:t xml:space="preserve">, kelp head, </w:t>
+      </w:r>
+      <w:proofErr w:type="spellStart"/>
+      <w:r>
+        <w:t>Picklehead</w:t>
+      </w:r>
+      <w:proofErr w:type="spellEnd"/>
+      <w:r>
+        <w:t xml:space="preserve">, </w:t>
+      </w:r>
+      <w:proofErr w:type="spellStart"/>
+      <w:r>
+        <w:t>noodlebrain</w:t>
+      </w:r>
+      <w:proofErr w:type="spellEnd"/>
+    </w:p>
+    <w:p/>
     <w:sectPr>
       <w:pgSz w:w="11906" w:h="16838" w:code="9"/>
       <w:pgMar w:top="720" w:right="720" w:bottom="720" w:left="720" w:header="720" w:footer="720" w:gutter="0"/>
@@ -1343,6 +1907,304 @@
     </w:lvl>
   </w:abstractNum>
   <w:abstractNum w:abstractNumId="5" w15:restartNumberingAfterBreak="0">
+    <w:nsid w:val="4E717B75"/>
+    <w:multiLevelType w:val="multilevel"/>
+    <w:tmpl w:val="0F06A8FA"/>
+    <w:lvl w:ilvl="0">
+      <w:start w:val="1"/>
+      <w:numFmt w:val="bullet"/>
+      <w:lvlText w:val=""/>
+      <w:lvlJc w:val="left"/>
+      <w:pPr>
+        <w:tabs>
+          <w:tab w:val="num" w:pos="720"/>
+        </w:tabs>
+        <w:ind w:left="720" w:hanging="360"/>
+      </w:pPr>
+      <w:rPr>
+        <w:rFonts w:ascii="Symbol" w:hAnsi="Symbol" w:hint="default"/>
+        <w:sz w:val="20"/>
+      </w:rPr>
+    </w:lvl>
+    <w:lvl w:ilvl="1" w:tentative="1">
+      <w:start w:val="1"/>
+      <w:numFmt w:val="bullet"/>
+      <w:lvlText w:val="o"/>
+      <w:lvlJc w:val="left"/>
+      <w:pPr>
+        <w:tabs>
+          <w:tab w:val="num" w:pos="1440"/>
+        </w:tabs>
+        <w:ind w:left="1440" w:hanging="360"/>
+      </w:pPr>
+      <w:rPr>
+        <w:rFonts w:ascii="Courier New" w:hAnsi="Courier New" w:hint="default"/>
+        <w:sz w:val="20"/>
+      </w:rPr>
+    </w:lvl>
+    <w:lvl w:ilvl="2" w:tentative="1">
+      <w:start w:val="1"/>
+      <w:numFmt w:val="bullet"/>
+      <w:lvlText w:val=""/>
+      <w:lvlJc w:val="left"/>
+      <w:pPr>
+        <w:tabs>
+          <w:tab w:val="num" w:pos="2160"/>
+        </w:tabs>
+        <w:ind w:left="2160" w:hanging="360"/>
+      </w:pPr>
+      <w:rPr>
+        <w:rFonts w:ascii="Wingdings" w:hAnsi="Wingdings" w:hint="default"/>
+        <w:sz w:val="20"/>
+      </w:rPr>
+    </w:lvl>
+    <w:lvl w:ilvl="3" w:tentative="1">
+      <w:start w:val="1"/>
+      <w:numFmt w:val="bullet"/>
+      <w:lvlText w:val=""/>
+      <w:lvlJc w:val="left"/>
+      <w:pPr>
+        <w:tabs>
+          <w:tab w:val="num" w:pos="2880"/>
+        </w:tabs>
+        <w:ind w:left="2880" w:hanging="360"/>
+      </w:pPr>
+      <w:rPr>
+        <w:rFonts w:ascii="Wingdings" w:hAnsi="Wingdings" w:hint="default"/>
+        <w:sz w:val="20"/>
+      </w:rPr>
+    </w:lvl>
+    <w:lvl w:ilvl="4" w:tentative="1">
+      <w:start w:val="1"/>
+      <w:numFmt w:val="bullet"/>
+      <w:lvlText w:val=""/>
+      <w:lvlJc w:val="left"/>
+      <w:pPr>
+        <w:tabs>
+          <w:tab w:val="num" w:pos="3600"/>
+        </w:tabs>
+        <w:ind w:left="3600" w:hanging="360"/>
+      </w:pPr>
+      <w:rPr>
+        <w:rFonts w:ascii="Wingdings" w:hAnsi="Wingdings" w:hint="default"/>
+        <w:sz w:val="20"/>
+      </w:rPr>
+    </w:lvl>
+    <w:lvl w:ilvl="5" w:tentative="1">
+      <w:start w:val="1"/>
+      <w:numFmt w:val="bullet"/>
+      <w:lvlText w:val=""/>
+      <w:lvlJc w:val="left"/>
+      <w:pPr>
+        <w:tabs>
+          <w:tab w:val="num" w:pos="4320"/>
+        </w:tabs>
+        <w:ind w:left="4320" w:hanging="360"/>
+      </w:pPr>
+      <w:rPr>
+        <w:rFonts w:ascii="Wingdings" w:hAnsi="Wingdings" w:hint="default"/>
+        <w:sz w:val="20"/>
+      </w:rPr>
+    </w:lvl>
+    <w:lvl w:ilvl="6" w:tentative="1">
+      <w:start w:val="1"/>
+      <w:numFmt w:val="bullet"/>
+      <w:lvlText w:val=""/>
+      <w:lvlJc w:val="left"/>
+      <w:pPr>
+        <w:tabs>
+          <w:tab w:val="num" w:pos="5040"/>
+        </w:tabs>
+        <w:ind w:left="5040" w:hanging="360"/>
+      </w:pPr>
+      <w:rPr>
+        <w:rFonts w:ascii="Wingdings" w:hAnsi="Wingdings" w:hint="default"/>
+        <w:sz w:val="20"/>
+      </w:rPr>
+    </w:lvl>
+    <w:lvl w:ilvl="7" w:tentative="1">
+      <w:start w:val="1"/>
+      <w:numFmt w:val="bullet"/>
+      <w:lvlText w:val=""/>
+      <w:lvlJc w:val="left"/>
+      <w:pPr>
+        <w:tabs>
+          <w:tab w:val="num" w:pos="5760"/>
+        </w:tabs>
+        <w:ind w:left="5760" w:hanging="360"/>
+      </w:pPr>
+      <w:rPr>
+        <w:rFonts w:ascii="Wingdings" w:hAnsi="Wingdings" w:hint="default"/>
+        <w:sz w:val="20"/>
+      </w:rPr>
+    </w:lvl>
+    <w:lvl w:ilvl="8" w:tentative="1">
+      <w:start w:val="1"/>
+      <w:numFmt w:val="bullet"/>
+      <w:lvlText w:val=""/>
+      <w:lvlJc w:val="left"/>
+      <w:pPr>
+        <w:tabs>
+          <w:tab w:val="num" w:pos="6480"/>
+        </w:tabs>
+        <w:ind w:left="6480" w:hanging="360"/>
+      </w:pPr>
+      <w:rPr>
+        <w:rFonts w:ascii="Wingdings" w:hAnsi="Wingdings" w:hint="default"/>
+        <w:sz w:val="20"/>
+      </w:rPr>
+    </w:lvl>
+  </w:abstractNum>
+  <w:abstractNum w:abstractNumId="6" w15:restartNumberingAfterBreak="0">
+    <w:nsid w:val="599B6639"/>
+    <w:multiLevelType w:val="multilevel"/>
+    <w:tmpl w:val="B726AB42"/>
+    <w:lvl w:ilvl="0">
+      <w:start w:val="1"/>
+      <w:numFmt w:val="bullet"/>
+      <w:lvlText w:val=""/>
+      <w:lvlJc w:val="left"/>
+      <w:pPr>
+        <w:tabs>
+          <w:tab w:val="num" w:pos="720"/>
+        </w:tabs>
+        <w:ind w:left="720" w:hanging="360"/>
+      </w:pPr>
+      <w:rPr>
+        <w:rFonts w:ascii="Symbol" w:hAnsi="Symbol" w:hint="default"/>
+        <w:sz w:val="20"/>
+      </w:rPr>
+    </w:lvl>
+    <w:lvl w:ilvl="1" w:tentative="1">
+      <w:start w:val="1"/>
+      <w:numFmt w:val="bullet"/>
+      <w:lvlText w:val="o"/>
+      <w:lvlJc w:val="left"/>
+      <w:pPr>
+        <w:tabs>
+          <w:tab w:val="num" w:pos="1440"/>
+        </w:tabs>
+        <w:ind w:left="1440" w:hanging="360"/>
+      </w:pPr>
+      <w:rPr>
+        <w:rFonts w:ascii="Courier New" w:hAnsi="Courier New" w:hint="default"/>
+        <w:sz w:val="20"/>
+      </w:rPr>
+    </w:lvl>
+    <w:lvl w:ilvl="2" w:tentative="1">
+      <w:start w:val="1"/>
+      <w:numFmt w:val="bullet"/>
+      <w:lvlText w:val=""/>
+      <w:lvlJc w:val="left"/>
+      <w:pPr>
+        <w:tabs>
+          <w:tab w:val="num" w:pos="2160"/>
+        </w:tabs>
+        <w:ind w:left="2160" w:hanging="360"/>
+      </w:pPr>
+      <w:rPr>
+        <w:rFonts w:ascii="Wingdings" w:hAnsi="Wingdings" w:hint="default"/>
+        <w:sz w:val="20"/>
+      </w:rPr>
+    </w:lvl>
+    <w:lvl w:ilvl="3" w:tentative="1">
+      <w:start w:val="1"/>
+      <w:numFmt w:val="bullet"/>
+      <w:lvlText w:val=""/>
+      <w:lvlJc w:val="left"/>
+      <w:pPr>
+        <w:tabs>
+          <w:tab w:val="num" w:pos="2880"/>
+        </w:tabs>
+        <w:ind w:left="2880" w:hanging="360"/>
+      </w:pPr>
+      <w:rPr>
+        <w:rFonts w:ascii="Wingdings" w:hAnsi="Wingdings" w:hint="default"/>
+        <w:sz w:val="20"/>
+      </w:rPr>
+    </w:lvl>
+    <w:lvl w:ilvl="4" w:tentative="1">
+      <w:start w:val="1"/>
+      <w:numFmt w:val="bullet"/>
+      <w:lvlText w:val=""/>
+      <w:lvlJc w:val="left"/>
+      <w:pPr>
+        <w:tabs>
+          <w:tab w:val="num" w:pos="3600"/>
+        </w:tabs>
+        <w:ind w:left="3600" w:hanging="360"/>
+      </w:pPr>
+      <w:rPr>
+        <w:rFonts w:ascii="Wingdings" w:hAnsi="Wingdings" w:hint="default"/>
+        <w:sz w:val="20"/>
+      </w:rPr>
+    </w:lvl>
+    <w:lvl w:ilvl="5" w:tentative="1">
+      <w:start w:val="1"/>
+      <w:numFmt w:val="bullet"/>
+      <w:lvlText w:val=""/>
+      <w:lvlJc w:val="left"/>
+      <w:pPr>
+        <w:tabs>
+          <w:tab w:val="num" w:pos="4320"/>
+        </w:tabs>
+        <w:ind w:left="4320" w:hanging="360"/>
+      </w:pPr>
+      <w:rPr>
+        <w:rFonts w:ascii="Wingdings" w:hAnsi="Wingdings" w:hint="default"/>
+        <w:sz w:val="20"/>
+      </w:rPr>
+    </w:lvl>
+    <w:lvl w:ilvl="6" w:tentative="1">
+      <w:start w:val="1"/>
+      <w:numFmt w:val="bullet"/>
+      <w:lvlText w:val=""/>
+      <w:lvlJc w:val="left"/>
+      <w:pPr>
+        <w:tabs>
+          <w:tab w:val="num" w:pos="5040"/>
+        </w:tabs>
+        <w:ind w:left="5040" w:hanging="360"/>
+      </w:pPr>
+      <w:rPr>
+        <w:rFonts w:ascii="Wingdings" w:hAnsi="Wingdings" w:hint="default"/>
+        <w:sz w:val="20"/>
+      </w:rPr>
+    </w:lvl>
+    <w:lvl w:ilvl="7" w:tentative="1">
+      <w:start w:val="1"/>
+      <w:numFmt w:val="bullet"/>
+      <w:lvlText w:val=""/>
+      <w:lvlJc w:val="left"/>
+      <w:pPr>
+        <w:tabs>
+          <w:tab w:val="num" w:pos="5760"/>
+        </w:tabs>
+        <w:ind w:left="5760" w:hanging="360"/>
+      </w:pPr>
+      <w:rPr>
+        <w:rFonts w:ascii="Wingdings" w:hAnsi="Wingdings" w:hint="default"/>
+        <w:sz w:val="20"/>
+      </w:rPr>
+    </w:lvl>
+    <w:lvl w:ilvl="8" w:tentative="1">
+      <w:start w:val="1"/>
+      <w:numFmt w:val="bullet"/>
+      <w:lvlText w:val=""/>
+      <w:lvlJc w:val="left"/>
+      <w:pPr>
+        <w:tabs>
+          <w:tab w:val="num" w:pos="6480"/>
+        </w:tabs>
+        <w:ind w:left="6480" w:hanging="360"/>
+      </w:pPr>
+      <w:rPr>
+        <w:rFonts w:ascii="Wingdings" w:hAnsi="Wingdings" w:hint="default"/>
+        <w:sz w:val="20"/>
+      </w:rPr>
+    </w:lvl>
+  </w:abstractNum>
+  <w:abstractNum w:abstractNumId="7" w15:restartNumberingAfterBreak="0">
     <w:nsid w:val="5F97681D"/>
     <w:multiLevelType w:val="multilevel"/>
     <w:tmpl w:val="DAF44CA2"/>
@@ -1491,7 +2353,7 @@
       </w:rPr>
     </w:lvl>
   </w:abstractNum>
-  <w:abstractNum w:abstractNumId="6" w15:restartNumberingAfterBreak="0">
+  <w:abstractNum w:abstractNumId="8" w15:restartNumberingAfterBreak="0">
     <w:nsid w:val="77DE4EC1"/>
     <w:multiLevelType w:val="multilevel"/>
     <w:tmpl w:val="F73A325C"/>
@@ -1644,7 +2506,7 @@
     <w:abstractNumId w:val="4"/>
   </w:num>
   <w:num w:numId="2" w16cid:durableId="982663325">
-    <w:abstractNumId w:val="6"/>
+    <w:abstractNumId w:val="8"/>
   </w:num>
   <w:num w:numId="3" w16cid:durableId="809446831">
     <w:abstractNumId w:val="0"/>
@@ -1653,13 +2515,19 @@
     <w:abstractNumId w:val="3"/>
   </w:num>
   <w:num w:numId="5" w16cid:durableId="974140028">
-    <w:abstractNumId w:val="5"/>
+    <w:abstractNumId w:val="7"/>
   </w:num>
   <w:num w:numId="6" w16cid:durableId="1665475503">
     <w:abstractNumId w:val="1"/>
   </w:num>
   <w:num w:numId="7" w16cid:durableId="1800802084">
     <w:abstractNumId w:val="2"/>
+  </w:num>
+  <w:num w:numId="8" w16cid:durableId="1469784267">
+    <w:abstractNumId w:val="6"/>
+  </w:num>
+  <w:num w:numId="9" w16cid:durableId="394209065">
+    <w:abstractNumId w:val="5"/>
   </w:num>
 </w:numbering>
 </file>

</xml_diff>

<commit_message>
Fucking making email sending in python cause boredom and needed to get motivation to code again Also small changes to planet jumper but nothing much
</commit_message>
<xml_diff>
--- a/Planet Jumper/Planet Jumper.docx
+++ b/Planet Jumper/Planet Jumper.docx
@@ -657,15 +657,37 @@
       </w:r>
     </w:p>
     <w:p>
-      <w:r>
+      <w:pPr>
+        <w:rPr>
+          <w:rFonts w:ascii="Dannys Font" w:hAnsi="Dannys Font"/>
+          <w:sz w:val="56"/>
+          <w:szCs w:val="56"/>
+        </w:rPr>
+      </w:pPr>
+      <w:r>
+        <w:rPr>
+          <w:rFonts w:ascii="Dannys Font" w:hAnsi="Dannys Font"/>
+          <w:sz w:val="56"/>
+          <w:szCs w:val="56"/>
+        </w:rPr>
         <w:t xml:space="preserve">Goal of the game is to beat the boss and take over the galaxy becoming the new Emperor. The boss is always the top player on the leaderboard unless </w:t>
       </w:r>
       <w:proofErr w:type="gramStart"/>
       <w:r>
+        <w:rPr>
+          <w:rFonts w:ascii="Dannys Font" w:hAnsi="Dannys Font"/>
+          <w:sz w:val="56"/>
+          <w:szCs w:val="56"/>
+        </w:rPr>
         <w:t>its</w:t>
       </w:r>
       <w:proofErr w:type="gramEnd"/>
       <w:r>
+        <w:rPr>
+          <w:rFonts w:ascii="Dannys Font" w:hAnsi="Dannys Font"/>
+          <w:sz w:val="56"/>
+          <w:szCs w:val="56"/>
+        </w:rPr>
         <w:t xml:space="preserve"> empty</w:t>
       </w:r>
     </w:p>
@@ -715,7 +737,6 @@
         <w:spacing w:after="0"/>
       </w:pPr>
       <w:r>
-        <w:lastRenderedPageBreak/>
         <w:t xml:space="preserve"> </w:t>
       </w:r>
       <w:r>
@@ -1115,15 +1136,7 @@
       </w:r>
       <w:r>
         <w:br/>
-      </w:r>
-      <w:r>
-        <w:t>Katniss falls to her knees. 'You’ve earned this,' she says.</w:t>
-      </w:r>
-      <w:r>
-        <w:t xml:space="preserve"> </w:t>
-      </w:r>
-      <w:r>
-        <w:t>You receive a **Bow** with 2 arrows!</w:t>
+        <w:t>Katniss falls to her knees. 'You’ve earned this,' she says. You receive a **Bow** with 2 arrows!</w:t>
       </w:r>
     </w:p>
     <w:p/>
@@ -3135,6 +3148,7 @@
   <w:style w:type="character" w:default="1" w:styleId="DefaultParagraphFont">
     <w:name w:val="Default Paragraph Font"/>
     <w:uiPriority w:val="1"/>
+    <w:semiHidden/>
     <w:unhideWhenUsed/>
   </w:style>
   <w:style w:type="table" w:default="1" w:styleId="TableNormal">

</xml_diff>